<commit_message>
created the services dir,added the first file user_service and modified the docu file
</commit_message>
<xml_diff>
--- a/documentation/docu.docx
+++ b/documentation/docu.docx
@@ -128,13 +128,7 @@
       </w:r>
       <w:r>
         <w:tab/>
-        <w:t>#</w:t>
-      </w:r>
-      <w:r>
-        <w:t>inside of the my_pass_projecct we make this dir</w:t>
-      </w:r>
-      <w:r>
-        <w:t xml:space="preserve"> contains a word file to document what we do</w:t>
+        <w:t>#inside of the my_pass_projecct we make this dir contains a word file to document what we do</w:t>
       </w:r>
     </w:p>
     <w:p/>
@@ -715,51 +709,6 @@
         <w:tab/>
         <w:t># commit to the repo with a comment attached</w:t>
       </w:r>
-    </w:p>
-    <w:p>
-      <w:pPr>
-        <w:rPr>
-          <w:rFonts w:ascii="Comic Sans MS" w:hAnsi="Comic Sans MS"/>
-          <w:sz w:val="32"/>
-          <w:szCs w:val="32"/>
-        </w:rPr>
-      </w:pPr>
-    </w:p>
-    <w:p>
-      <w:pPr>
-        <w:rPr>
-          <w:rFonts w:ascii="Comic Sans MS" w:hAnsi="Comic Sans MS"/>
-          <w:sz w:val="32"/>
-          <w:szCs w:val="32"/>
-        </w:rPr>
-      </w:pPr>
-    </w:p>
-    <w:p>
-      <w:pPr>
-        <w:rPr>
-          <w:rFonts w:ascii="Comic Sans MS" w:hAnsi="Comic Sans MS"/>
-          <w:sz w:val="32"/>
-          <w:szCs w:val="32"/>
-        </w:rPr>
-      </w:pPr>
-    </w:p>
-    <w:p>
-      <w:pPr>
-        <w:rPr>
-          <w:rFonts w:ascii="Comic Sans MS" w:hAnsi="Comic Sans MS"/>
-          <w:sz w:val="32"/>
-          <w:szCs w:val="32"/>
-        </w:rPr>
-      </w:pPr>
-    </w:p>
-    <w:p>
-      <w:pPr>
-        <w:rPr>
-          <w:rFonts w:ascii="Comic Sans MS" w:hAnsi="Comic Sans MS"/>
-          <w:sz w:val="32"/>
-          <w:szCs w:val="32"/>
-        </w:rPr>
-      </w:pPr>
     </w:p>
     <w:p>
       <w:pPr>
@@ -769,7 +718,6 @@
         </w:pBdr>
       </w:pPr>
       <w:r>
-        <w:lastRenderedPageBreak/>
         <w:t>What we currently have?</w:t>
       </w:r>
     </w:p>
@@ -869,12 +817,13 @@
         </w:pBdr>
       </w:pPr>
       <w:r>
+        <w:lastRenderedPageBreak/>
         <w:t xml:space="preserve">Initialize the database </w:t>
       </w:r>
     </w:p>
     <w:p>
       <w:pPr>
-        <w:pStyle w:val="Heading2"/>
+        <w:pStyle w:val="Heading3"/>
       </w:pPr>
       <w:r>
         <w:t xml:space="preserve">1- </w:t>
@@ -883,10 +832,10 @@
         <w:t>create</w:t>
       </w:r>
       <w:r>
-        <w:t xml:space="preserve"> the database dir and file</w:t>
-      </w:r>
-      <w:r>
-        <w:t>.db</w:t>
+        <w:t xml:space="preserve"> the database dir and </w:t>
+      </w:r>
+      <w:r>
+        <w:t>databse files</w:t>
       </w:r>
     </w:p>
     <w:p>
@@ -1002,7 +951,7 @@
     </w:p>
     <w:p>
       <w:pPr>
-        <w:pStyle w:val="Heading2"/>
+        <w:pStyle w:val="Heading3"/>
       </w:pPr>
       <w:r>
         <w:t>2- ignore the data dire</w:t>
@@ -1060,7 +1009,7 @@
     <w:p/>
     <w:p>
       <w:pPr>
-        <w:pStyle w:val="Heading2"/>
+        <w:pStyle w:val="Heading3"/>
       </w:pPr>
       <w:r>
         <w:t>3- database schema:</w:t>
@@ -1978,7 +1927,7 @@
     </w:p>
     <w:p>
       <w:pPr>
-        <w:pStyle w:val="Heading2"/>
+        <w:pStyle w:val="Heading3"/>
       </w:pPr>
       <w:r>
         <w:t>4- the is_backup strategy:</w:t>
@@ -2276,7 +2225,6 @@
           <w:sz w:val="24"/>
           <w:szCs w:val="24"/>
         </w:rPr>
-        <w:lastRenderedPageBreak/>
         <w:t>Set is_backup = 0 (active).</w:t>
       </w:r>
     </w:p>
@@ -2287,9 +2235,10 @@
     <w:p/>
     <w:p>
       <w:pPr>
-        <w:pStyle w:val="Heading2"/>
-      </w:pPr>
-      <w:r>
+        <w:pStyle w:val="Heading3"/>
+      </w:pPr>
+      <w:r>
+        <w:lastRenderedPageBreak/>
         <w:t>5</w:t>
       </w:r>
       <w:r>
@@ -2749,12 +2698,10 @@
     <w:p/>
     <w:p>
       <w:pPr>
-        <w:pStyle w:val="Heading1"/>
-        <w:pBdr>
-          <w:bottom w:val="single" w:sz="6" w:space="1" w:color="auto"/>
-        </w:pBdr>
-      </w:pPr>
-      <w:r>
+        <w:pStyle w:val="Heading2"/>
+      </w:pPr>
+      <w:r>
+        <w:lastRenderedPageBreak/>
         <w:t>d</w:t>
       </w:r>
       <w:r>
@@ -2812,16 +2759,10 @@
     <w:p/>
     <w:p>
       <w:pPr>
-        <w:pStyle w:val="Heading2"/>
-      </w:pPr>
-      <w:r>
-        <w:rPr>
-          <w:rFonts w:ascii="Segoe UI Emoji" w:hAnsi="Segoe UI Emoji" w:cs="Segoe UI Emoji"/>
-        </w:rPr>
-        <w:t>1-</w:t>
-      </w:r>
-      <w:r>
-        <w:t xml:space="preserve"> Imports</w:t>
+        <w:pStyle w:val="Heading3"/>
+      </w:pPr>
+      <w:r>
+        <w:t>1- Imports</w:t>
       </w:r>
     </w:p>
     <w:p>
@@ -2916,7 +2857,7 @@
     </w:p>
     <w:p>
       <w:pPr>
-        <w:pStyle w:val="Heading2"/>
+        <w:pStyle w:val="Heading3"/>
       </w:pPr>
       <w:r>
         <w:t>2-</w:t>
@@ -3029,7 +2970,7 @@
     </w:p>
     <w:p>
       <w:pPr>
-        <w:pStyle w:val="Heading2"/>
+        <w:pStyle w:val="Heading3"/>
       </w:pPr>
       <w:r>
         <w:t xml:space="preserve">3- </w:t>
@@ -3106,7 +3047,7 @@
     </w:p>
     <w:p>
       <w:pPr>
-        <w:pStyle w:val="Heading2"/>
+        <w:pStyle w:val="Heading3"/>
       </w:pPr>
       <w:r>
         <w:t xml:space="preserve">4- </w:t>
@@ -3161,7 +3102,7 @@
     </w:p>
     <w:p>
       <w:pPr>
-        <w:pStyle w:val="Heading2"/>
+        <w:pStyle w:val="Heading3"/>
       </w:pPr>
       <w:r>
         <w:t xml:space="preserve">5- </w:t>
@@ -3216,7 +3157,7 @@
     </w:p>
     <w:p>
       <w:pPr>
-        <w:pStyle w:val="Heading2"/>
+        <w:pStyle w:val="Heading3"/>
       </w:pPr>
       <w:r>
         <w:t xml:space="preserve">6- </w:t>
@@ -3320,12 +3261,10 @@
     </w:p>
     <w:p>
       <w:pPr>
-        <w:pStyle w:val="Heading1"/>
-        <w:pBdr>
-          <w:bottom w:val="single" w:sz="6" w:space="1" w:color="auto"/>
-        </w:pBdr>
-      </w:pPr>
-      <w:r>
+        <w:pStyle w:val="Heading2"/>
+      </w:pPr>
+      <w:r>
+        <w:lastRenderedPageBreak/>
         <w:t>db_schema</w:t>
       </w:r>
     </w:p>
@@ -3395,9 +3334,10 @@
     </w:p>
     <w:p>
       <w:pPr>
-        <w:pStyle w:val="Heading2"/>
-      </w:pPr>
-      <w:r>
+        <w:pStyle w:val="Heading3"/>
+      </w:pPr>
+      <w:r>
+        <w:lastRenderedPageBreak/>
         <w:t>1- imports</w:t>
       </w:r>
     </w:p>
@@ -3469,7 +3409,7 @@
     </w:p>
     <w:p>
       <w:pPr>
-        <w:pStyle w:val="Heading2"/>
+        <w:pStyle w:val="Heading3"/>
       </w:pPr>
       <w:r>
         <w:t xml:space="preserve">2- </w:t>
@@ -3546,7 +3486,7 @@
     </w:p>
     <w:p>
       <w:pPr>
-        <w:pStyle w:val="Heading2"/>
+        <w:pStyle w:val="Heading3"/>
       </w:pPr>
       <w:r>
         <w:t xml:space="preserve">3- </w:t>
@@ -3623,7 +3563,7 @@
     </w:p>
     <w:p>
       <w:pPr>
-        <w:pStyle w:val="Heading2"/>
+        <w:pStyle w:val="Heading3"/>
       </w:pPr>
       <w:r>
         <w:t xml:space="preserve">4- </w:t>
@@ -3694,7 +3634,7 @@
     </w:p>
     <w:p>
       <w:pPr>
-        <w:pStyle w:val="Heading2"/>
+        <w:pStyle w:val="Heading3"/>
       </w:pPr>
       <w:r>
         <w:t xml:space="preserve">5- </w:t>
@@ -3712,15 +3652,15 @@
         </w:numPr>
         <w:rPr>
           <w:rFonts w:ascii="Comic Sans MS" w:hAnsi="Comic Sans MS"/>
-          <w:sz w:val="32"/>
-          <w:szCs w:val="32"/>
-        </w:rPr>
-      </w:pPr>
-      <w:r>
-        <w:rPr>
-          <w:rFonts w:ascii="Comic Sans MS" w:hAnsi="Comic Sans MS"/>
-          <w:sz w:val="32"/>
-          <w:szCs w:val="32"/>
+          <w:sz w:val="24"/>
+          <w:szCs w:val="24"/>
+        </w:rPr>
+      </w:pPr>
+      <w:r>
+        <w:rPr>
+          <w:rFonts w:ascii="Comic Sans MS" w:hAnsi="Comic Sans MS"/>
+          <w:sz w:val="24"/>
+          <w:szCs w:val="24"/>
         </w:rPr>
         <w:t>Creates a table called users if it doesn't already exist.</w:t>
       </w:r>
@@ -3734,15 +3674,15 @@
         </w:numPr>
         <w:rPr>
           <w:rFonts w:ascii="Comic Sans MS" w:hAnsi="Comic Sans MS"/>
-          <w:sz w:val="32"/>
-          <w:szCs w:val="32"/>
-        </w:rPr>
-      </w:pPr>
-      <w:r>
-        <w:rPr>
-          <w:rFonts w:ascii="Comic Sans MS" w:hAnsi="Comic Sans MS"/>
-          <w:sz w:val="32"/>
-          <w:szCs w:val="32"/>
+          <w:sz w:val="24"/>
+          <w:szCs w:val="24"/>
+        </w:rPr>
+      </w:pPr>
+      <w:r>
+        <w:rPr>
+          <w:rFonts w:ascii="Comic Sans MS" w:hAnsi="Comic Sans MS"/>
+          <w:sz w:val="24"/>
+          <w:szCs w:val="24"/>
         </w:rPr>
         <w:t>Columns:</w:t>
       </w:r>
@@ -3907,7 +3847,7 @@
     </w:p>
     <w:p>
       <w:pPr>
-        <w:pStyle w:val="Heading2"/>
+        <w:pStyle w:val="Heading3"/>
       </w:pPr>
       <w:r>
         <w:t xml:space="preserve">6- </w:t>
@@ -4014,7 +3954,7 @@
     </w:p>
     <w:p>
       <w:pPr>
-        <w:pStyle w:val="Heading2"/>
+        <w:pStyle w:val="Heading3"/>
       </w:pPr>
       <w:r>
         <w:t xml:space="preserve">7- </w:t>
@@ -4785,7 +4725,6 @@
           <w:sz w:val="24"/>
           <w:szCs w:val="24"/>
         </w:rPr>
-        <w:lastRenderedPageBreak/>
         <w:t>These lines link the passwords table to the users and sites tables using foreign keys.</w:t>
       </w:r>
     </w:p>
@@ -4841,6 +4780,7 @@
         </w:pBdr>
       </w:pPr>
       <w:r>
+        <w:lastRenderedPageBreak/>
         <w:t>What we currently have?</w:t>
       </w:r>
     </w:p>
@@ -5093,7 +5033,39 @@
           <w:sz w:val="32"/>
           <w:szCs w:val="32"/>
         </w:rPr>
-        <w:t xml:space="preserve"> the (db_config.db, db_schema.db)</w:t>
+        <w:t xml:space="preserve"> the (db_config.</w:t>
+      </w:r>
+      <w:r>
+        <w:rPr>
+          <w:rFonts w:ascii="Comic Sans MS" w:hAnsi="Comic Sans MS"/>
+          <w:sz w:val="32"/>
+          <w:szCs w:val="32"/>
+        </w:rPr>
+        <w:t>py</w:t>
+      </w:r>
+      <w:r>
+        <w:rPr>
+          <w:rFonts w:ascii="Comic Sans MS" w:hAnsi="Comic Sans MS"/>
+          <w:sz w:val="32"/>
+          <w:szCs w:val="32"/>
+        </w:rPr>
+        <w:t>, db_schema.</w:t>
+      </w:r>
+      <w:r>
+        <w:rPr>
+          <w:rFonts w:ascii="Comic Sans MS" w:hAnsi="Comic Sans MS"/>
+          <w:sz w:val="32"/>
+          <w:szCs w:val="32"/>
+        </w:rPr>
+        <w:t>py</w:t>
+      </w:r>
+      <w:r>
+        <w:rPr>
+          <w:rFonts w:ascii="Comic Sans MS" w:hAnsi="Comic Sans MS"/>
+          <w:sz w:val="32"/>
+          <w:szCs w:val="32"/>
+        </w:rPr>
+        <w:t>)</w:t>
       </w:r>
     </w:p>
     <w:p>
@@ -5306,23 +5278,118 @@
     </w:p>
     <w:p>
       <w:pPr>
-        <w:ind w:left="1800" w:firstLine="360"/>
-        <w:rPr>
-          <w:rFonts w:ascii="Comic Sans MS" w:hAnsi="Comic Sans MS"/>
-          <w:sz w:val="32"/>
-          <w:szCs w:val="32"/>
-        </w:rPr>
-      </w:pPr>
-    </w:p>
-    <w:p>
-      <w:pPr>
-        <w:ind w:left="1800" w:firstLine="360"/>
-        <w:rPr>
-          <w:rFonts w:ascii="Comic Sans MS" w:hAnsi="Comic Sans MS"/>
-          <w:sz w:val="32"/>
-          <w:szCs w:val="32"/>
-        </w:rPr>
-      </w:pPr>
+        <w:pStyle w:val="Heading1"/>
+        <w:pBdr>
+          <w:bottom w:val="single" w:sz="6" w:space="1" w:color="auto"/>
+        </w:pBdr>
+      </w:pPr>
+      <w:r>
+        <w:lastRenderedPageBreak/>
+        <w:t>Services</w:t>
+      </w:r>
+    </w:p>
+    <w:p>
+      <w:pPr>
+        <w:rPr>
+          <w:rFonts w:ascii="Comic Sans MS" w:hAnsi="Comic Sans MS"/>
+          <w:sz w:val="32"/>
+          <w:szCs w:val="32"/>
+        </w:rPr>
+      </w:pPr>
+      <w:r>
+        <w:rPr>
+          <w:rFonts w:ascii="Comic Sans MS" w:hAnsi="Comic Sans MS"/>
+          <w:sz w:val="32"/>
+          <w:szCs w:val="32"/>
+        </w:rPr>
+        <w:t>- in the (</w:t>
+      </w:r>
+      <w:r>
+        <w:rPr>
+          <w:rFonts w:ascii="Comic Sans MS" w:hAnsi="Comic Sans MS"/>
+          <w:sz w:val="32"/>
+          <w:szCs w:val="32"/>
+        </w:rPr>
+        <w:t>my_pass_project</w:t>
+      </w:r>
+      <w:r>
+        <w:rPr>
+          <w:rFonts w:ascii="Comic Sans MS" w:hAnsi="Comic Sans MS"/>
+          <w:sz w:val="32"/>
+          <w:szCs w:val="32"/>
+        </w:rPr>
+        <w:t>/) we mkdir (service/) that will hold our database inserting logic</w:t>
+      </w:r>
+      <w:r>
+        <w:rPr>
+          <w:rFonts w:ascii="Comic Sans MS" w:hAnsi="Comic Sans MS"/>
+          <w:sz w:val="32"/>
+          <w:szCs w:val="32"/>
+        </w:rPr>
+        <w:t>:</w:t>
+      </w:r>
+    </w:p>
+    <w:p>
+      <w:pPr>
+        <w:pStyle w:val="Heading2"/>
+        <w:rPr>
+          <w:rFonts w:ascii="Comic Sans MS" w:hAnsi="Comic Sans MS"/>
+          <w:sz w:val="32"/>
+          <w:szCs w:val="32"/>
+        </w:rPr>
+      </w:pPr>
+      <w:r>
+        <w:rPr>
+          <w:rStyle w:val="Heading2Char"/>
+        </w:rPr>
+        <w:t>user_service.py</w:t>
+      </w:r>
+    </w:p>
+    <w:p>
+      <w:pPr>
+        <w:rPr>
+          <w:rFonts w:ascii="Comic Sans MS" w:hAnsi="Comic Sans MS"/>
+          <w:sz w:val="32"/>
+          <w:szCs w:val="32"/>
+        </w:rPr>
+      </w:pPr>
+      <w:r>
+        <w:drawing>
+          <wp:inline distT="0" distB="0" distL="0" distR="0" wp14:anchorId="03053338" wp14:editId="4252E41F">
+            <wp:extent cx="9777730" cy="8297545"/>
+            <wp:effectExtent l="0" t="0" r="0" b="8255"/>
+            <wp:docPr id="749577159" name="Picture 1"/>
+            <wp:cNvGraphicFramePr>
+              <a:graphicFrameLocks xmlns:a="http://schemas.openxmlformats.org/drawingml/2006/main" noChangeAspect="1"/>
+            </wp:cNvGraphicFramePr>
+            <a:graphic xmlns:a="http://schemas.openxmlformats.org/drawingml/2006/main">
+              <a:graphicData uri="http://schemas.openxmlformats.org/drawingml/2006/picture">
+                <pic:pic xmlns:pic="http://schemas.openxmlformats.org/drawingml/2006/picture">
+                  <pic:nvPicPr>
+                    <pic:cNvPr id="749577159" name=""/>
+                    <pic:cNvPicPr/>
+                  </pic:nvPicPr>
+                  <pic:blipFill>
+                    <a:blip r:embed="rId10"/>
+                    <a:stretch>
+                      <a:fillRect/>
+                    </a:stretch>
+                  </pic:blipFill>
+                  <pic:spPr>
+                    <a:xfrm>
+                      <a:off x="0" y="0"/>
+                      <a:ext cx="9777730" cy="8297545"/>
+                    </a:xfrm>
+                    <a:prstGeom prst="rect">
+                      <a:avLst/>
+                    </a:prstGeom>
+                  </pic:spPr>
+                </pic:pic>
+              </a:graphicData>
+            </a:graphic>
+          </wp:inline>
+        </w:drawing>
+      </w:r>
     </w:p>
     <w:p>
       <w:pPr>
@@ -9485,36 +9552,16 @@
   </w:style>
   <w:style w:type="paragraph" w:styleId="Heading3">
     <w:name w:val="heading 3"/>
-    <w:basedOn w:val="Normal"/>
+    <w:basedOn w:val="Heading5"/>
     <w:next w:val="Normal"/>
     <w:link w:val="Heading3Char"/>
     <w:uiPriority w:val="9"/>
     <w:unhideWhenUsed/>
     <w:qFormat/>
-    <w:rsid w:val="00466969"/>
+    <w:rsid w:val="004C16EF"/>
     <w:pPr>
-      <w:keepNext/>
-      <w:keepLines/>
-      <w:spacing w:before="40" w:after="0"/>
-      <w:ind w:left="720"/>
       <w:outlineLvl w:val="2"/>
     </w:pPr>
-    <w:rPr>
-      <w:rFonts w:ascii="Angsana New" w:eastAsiaTheme="majorEastAsia" w:hAnsi="Angsana New" w:cstheme="majorBidi"/>
-      <w:color w:val="70AD47" w:themeColor="accent6"/>
-      <w:sz w:val="52"/>
-      <w:szCs w:val="24"/>
-      <w14:shadow w14:blurRad="50800" w14:dist="38100" w14:dir="2700000" w14:sx="100000" w14:sy="100000" w14:kx="0" w14:ky="0" w14:algn="tl">
-        <w14:srgbClr w14:val="000000">
-          <w14:alpha w14:val="60000"/>
-        </w14:srgbClr>
-      </w14:shadow>
-      <w14:textOutline w14:w="9525" w14:cap="rnd" w14:cmpd="sng" w14:algn="ctr">
-        <w14:noFill/>
-        <w14:prstDash w14:val="solid"/>
-        <w14:bevel/>
-      </w14:textOutline>
-    </w:rPr>
   </w:style>
   <w:style w:type="paragraph" w:styleId="Heading4">
     <w:name w:val="heading 4"/>
@@ -9795,22 +9842,16 @@
     <w:basedOn w:val="DefaultParagraphFont"/>
     <w:link w:val="Heading3"/>
     <w:uiPriority w:val="9"/>
-    <w:rsid w:val="00466969"/>
+    <w:rsid w:val="004C16EF"/>
     <w:rPr>
-      <w:rFonts w:ascii="Angsana New" w:eastAsiaTheme="majorEastAsia" w:hAnsi="Angsana New" w:cstheme="majorBidi"/>
-      <w:color w:val="70AD47" w:themeColor="accent6"/>
-      <w:sz w:val="52"/>
-      <w:szCs w:val="24"/>
-      <w14:shadow w14:blurRad="50800" w14:dist="38100" w14:dir="2700000" w14:sx="100000" w14:sy="100000" w14:kx="0" w14:ky="0" w14:algn="tl">
-        <w14:srgbClr w14:val="000000">
-          <w14:alpha w14:val="60000"/>
-        </w14:srgbClr>
+      <w:rFonts w:ascii="Comic Sans MS" w:hAnsi="Comic Sans MS"/>
+      <w:noProof/>
+      <w:color w:val="700451"/>
+      <w:sz w:val="36"/>
+      <w:szCs w:val="36"/>
+      <w14:shadow w14:blurRad="50800" w14:dist="50800" w14:dir="5400000" w14:sx="100000" w14:sy="100000" w14:kx="0" w14:ky="0" w14:algn="ctr">
+        <w14:schemeClr w14:val="tx1"/>
       </w14:shadow>
-      <w14:textOutline w14:w="9525" w14:cap="rnd" w14:cmpd="sng" w14:algn="ctr">
-        <w14:noFill/>
-        <w14:prstDash w14:val="solid"/>
-        <w14:bevel/>
-      </w14:textOutline>
     </w:rPr>
   </w:style>
   <w:style w:type="paragraph" w:styleId="Header">

</xml_diff>

<commit_message>
added the site_service file and modified the docu file
</commit_message>
<xml_diff>
--- a/documentation/docu.docx
+++ b/documentation/docu.docx
@@ -5483,21 +5483,72 @@
     </w:p>
     <w:p>
       <w:pPr>
-        <w:rPr>
-          <w:rFonts w:ascii="Comic Sans MS" w:hAnsi="Comic Sans MS"/>
-          <w:sz w:val="32"/>
-          <w:szCs w:val="32"/>
-        </w:rPr>
-      </w:pPr>
-    </w:p>
-    <w:p>
-      <w:pPr>
-        <w:rPr>
-          <w:rFonts w:ascii="Comic Sans MS" w:hAnsi="Comic Sans MS"/>
-          <w:sz w:val="32"/>
-          <w:szCs w:val="32"/>
-        </w:rPr>
-      </w:pPr>
+        <w:pStyle w:val="Heading2"/>
+        <w:rPr>
+          <w:rFonts w:ascii="Comic Sans MS" w:hAnsi="Comic Sans MS"/>
+          <w:sz w:val="32"/>
+          <w:szCs w:val="32"/>
+        </w:rPr>
+      </w:pPr>
+      <w:r>
+        <w:rPr>
+          <w:rStyle w:val="Heading2Char"/>
+        </w:rPr>
+        <w:lastRenderedPageBreak/>
+        <w:t>site</w:t>
+      </w:r>
+      <w:r>
+        <w:rPr>
+          <w:rStyle w:val="Heading2Char"/>
+        </w:rPr>
+        <w:t>_service.py</w:t>
+      </w:r>
+    </w:p>
+    <w:p>
+      <w:pPr>
+        <w:rPr>
+          <w:rFonts w:ascii="Comic Sans MS" w:hAnsi="Comic Sans MS"/>
+          <w:sz w:val="32"/>
+          <w:szCs w:val="32"/>
+        </w:rPr>
+      </w:pPr>
+      <w:r>
+        <w:drawing>
+          <wp:inline distT="0" distB="0" distL="0" distR="0" wp14:anchorId="0E898043" wp14:editId="5F48A20F">
+            <wp:extent cx="9777730" cy="8443595"/>
+            <wp:effectExtent l="0" t="0" r="0" b="0"/>
+            <wp:docPr id="501343871" name="Picture 1"/>
+            <wp:cNvGraphicFramePr>
+              <a:graphicFrameLocks xmlns:a="http://schemas.openxmlformats.org/drawingml/2006/main" noChangeAspect="1"/>
+            </wp:cNvGraphicFramePr>
+            <a:graphic xmlns:a="http://schemas.openxmlformats.org/drawingml/2006/main">
+              <a:graphicData uri="http://schemas.openxmlformats.org/drawingml/2006/picture">
+                <pic:pic xmlns:pic="http://schemas.openxmlformats.org/drawingml/2006/picture">
+                  <pic:nvPicPr>
+                    <pic:cNvPr id="501343871" name=""/>
+                    <pic:cNvPicPr/>
+                  </pic:nvPicPr>
+                  <pic:blipFill>
+                    <a:blip r:embed="rId11"/>
+                    <a:stretch>
+                      <a:fillRect/>
+                    </a:stretch>
+                  </pic:blipFill>
+                  <pic:spPr>
+                    <a:xfrm>
+                      <a:off x="0" y="0"/>
+                      <a:ext cx="9777730" cy="8443595"/>
+                    </a:xfrm>
+                    <a:prstGeom prst="rect">
+                      <a:avLst/>
+                    </a:prstGeom>
+                  </pic:spPr>
+                </pic:pic>
+              </a:graphicData>
+            </a:graphic>
+          </wp:inline>
+        </w:drawing>
+      </w:r>
     </w:p>
     <w:sectPr>
       <w:pgSz w:w="16838" w:h="23811" w:code="8"/>

</xml_diff>